<commit_message>
added deployed url details and documentations
</commit_message>
<xml_diff>
--- a/Documentations for API endpoints.docx
+++ b/Documentations for API endpoints.docx
@@ -2164,6 +2164,863 @@
         <w:rPr>
           <w:b/>
           <w:bCs/>
+          <w:sz w:val="24"/>
+          <w:szCs w:val="24"/>
+          <w:lang w:val="en-US"/>
+        </w:rPr>
+      </w:pPr>
+      <w:r>
+        <w:rPr>
+          <w:b/>
+          <w:bCs/>
+          <w:sz w:val="24"/>
+          <w:szCs w:val="24"/>
+          <w:lang w:val="en-US"/>
+        </w:rPr>
+        <w:t>Using deployed URL:</w:t>
+      </w:r>
+    </w:p>
+    <w:p>
+      <w:pPr>
+        <w:rPr>
+          <w:b/>
+          <w:bCs/>
+          <w:sz w:val="24"/>
+          <w:szCs w:val="24"/>
+          <w:lang w:val="en-US"/>
+        </w:rPr>
+      </w:pPr>
+      <w:r>
+        <w:rPr>
+          <w:b/>
+          <w:bCs/>
+          <w:sz w:val="24"/>
+          <w:szCs w:val="24"/>
+          <w:lang w:val="en-US"/>
+        </w:rPr>
+        <w:t>Create rooms:</w:t>
+      </w:r>
+    </w:p>
+    <w:p>
+      <w:pPr>
+        <w:rPr>
+          <w:sz w:val="24"/>
+          <w:szCs w:val="24"/>
+          <w:lang w:val="en-US"/>
+        </w:rPr>
+      </w:pPr>
+      <w:r>
+        <w:rPr>
+          <w:sz w:val="24"/>
+          <w:szCs w:val="24"/>
+          <w:lang w:val="en-US"/>
+        </w:rPr>
+        <w:t xml:space="preserve">Endpoint: POST </w:t>
+      </w:r>
+      <w:r>
+        <w:rPr>
+          <w:sz w:val="24"/>
+          <w:szCs w:val="24"/>
+        </w:rPr>
+        <w:t>https://hallbooking-f0d0.onrender.com/rooms</w:t>
+      </w:r>
+    </w:p>
+    <w:p>
+      <w:pPr>
+        <w:rPr>
+          <w:sz w:val="24"/>
+          <w:szCs w:val="24"/>
+          <w:lang w:val="en-US"/>
+        </w:rPr>
+      </w:pPr>
+      <w:r>
+        <w:rPr>
+          <w:sz w:val="24"/>
+          <w:szCs w:val="24"/>
+          <w:lang w:val="en-US"/>
+        </w:rPr>
+        <w:lastRenderedPageBreak/>
+        <w:drawing>
+          <wp:inline distT="0" distB="0" distL="0" distR="0" wp14:anchorId="7A78AC8E" wp14:editId="55059D45">
+            <wp:extent cx="6645910" cy="3784600"/>
+            <wp:effectExtent l="0" t="0" r="2540" b="6350"/>
+            <wp:docPr id="1264790005" name="Picture 1"/>
+            <wp:cNvGraphicFramePr>
+              <a:graphicFrameLocks xmlns:a="http://schemas.openxmlformats.org/drawingml/2006/main" noChangeAspect="1"/>
+            </wp:cNvGraphicFramePr>
+            <a:graphic xmlns:a="http://schemas.openxmlformats.org/drawingml/2006/main">
+              <a:graphicData uri="http://schemas.openxmlformats.org/drawingml/2006/picture">
+                <pic:pic xmlns:pic="http://schemas.openxmlformats.org/drawingml/2006/picture">
+                  <pic:nvPicPr>
+                    <pic:cNvPr id="1264790005" name=""/>
+                    <pic:cNvPicPr/>
+                  </pic:nvPicPr>
+                  <pic:blipFill>
+                    <a:blip r:embed="rId15"/>
+                    <a:stretch>
+                      <a:fillRect/>
+                    </a:stretch>
+                  </pic:blipFill>
+                  <pic:spPr>
+                    <a:xfrm>
+                      <a:off x="0" y="0"/>
+                      <a:ext cx="6645910" cy="3784600"/>
+                    </a:xfrm>
+                    <a:prstGeom prst="rect">
+                      <a:avLst/>
+                    </a:prstGeom>
+                  </pic:spPr>
+                </pic:pic>
+              </a:graphicData>
+            </a:graphic>
+          </wp:inline>
+        </w:drawing>
+      </w:r>
+    </w:p>
+    <w:p>
+      <w:pPr>
+        <w:rPr>
+          <w:sz w:val="24"/>
+          <w:szCs w:val="24"/>
+          <w:lang w:val="en-US"/>
+        </w:rPr>
+      </w:pPr>
+      <w:r>
+        <w:rPr>
+          <w:sz w:val="24"/>
+          <w:szCs w:val="24"/>
+          <w:lang w:val="en-US"/>
+        </w:rPr>
+        <w:drawing>
+          <wp:inline distT="0" distB="0" distL="0" distR="0" wp14:anchorId="531AF86D" wp14:editId="6D90CBE7">
+            <wp:extent cx="6645910" cy="3790950"/>
+            <wp:effectExtent l="0" t="0" r="2540" b="0"/>
+            <wp:docPr id="558939789" name="Picture 1"/>
+            <wp:cNvGraphicFramePr>
+              <a:graphicFrameLocks xmlns:a="http://schemas.openxmlformats.org/drawingml/2006/main" noChangeAspect="1"/>
+            </wp:cNvGraphicFramePr>
+            <a:graphic xmlns:a="http://schemas.openxmlformats.org/drawingml/2006/main">
+              <a:graphicData uri="http://schemas.openxmlformats.org/drawingml/2006/picture">
+                <pic:pic xmlns:pic="http://schemas.openxmlformats.org/drawingml/2006/picture">
+                  <pic:nvPicPr>
+                    <pic:cNvPr id="558939789" name=""/>
+                    <pic:cNvPicPr/>
+                  </pic:nvPicPr>
+                  <pic:blipFill>
+                    <a:blip r:embed="rId16"/>
+                    <a:stretch>
+                      <a:fillRect/>
+                    </a:stretch>
+                  </pic:blipFill>
+                  <pic:spPr>
+                    <a:xfrm>
+                      <a:off x="0" y="0"/>
+                      <a:ext cx="6645910" cy="3790950"/>
+                    </a:xfrm>
+                    <a:prstGeom prst="rect">
+                      <a:avLst/>
+                    </a:prstGeom>
+                  </pic:spPr>
+                </pic:pic>
+              </a:graphicData>
+            </a:graphic>
+          </wp:inline>
+        </w:drawing>
+      </w:r>
+    </w:p>
+    <w:p>
+      <w:pPr>
+        <w:rPr>
+          <w:sz w:val="24"/>
+          <w:szCs w:val="24"/>
+          <w:lang w:val="en-US"/>
+        </w:rPr>
+      </w:pPr>
+      <w:r>
+        <w:rPr>
+          <w:sz w:val="24"/>
+          <w:szCs w:val="24"/>
+          <w:lang w:val="en-US"/>
+        </w:rPr>
+        <w:lastRenderedPageBreak/>
+        <w:drawing>
+          <wp:inline distT="0" distB="0" distL="0" distR="0" wp14:anchorId="31A77FF8" wp14:editId="2BE1D559">
+            <wp:extent cx="6645910" cy="3782695"/>
+            <wp:effectExtent l="0" t="0" r="2540" b="8255"/>
+            <wp:docPr id="184324237" name="Picture 1"/>
+            <wp:cNvGraphicFramePr>
+              <a:graphicFrameLocks xmlns:a="http://schemas.openxmlformats.org/drawingml/2006/main" noChangeAspect="1"/>
+            </wp:cNvGraphicFramePr>
+            <a:graphic xmlns:a="http://schemas.openxmlformats.org/drawingml/2006/main">
+              <a:graphicData uri="http://schemas.openxmlformats.org/drawingml/2006/picture">
+                <pic:pic xmlns:pic="http://schemas.openxmlformats.org/drawingml/2006/picture">
+                  <pic:nvPicPr>
+                    <pic:cNvPr id="184324237" name=""/>
+                    <pic:cNvPicPr/>
+                  </pic:nvPicPr>
+                  <pic:blipFill>
+                    <a:blip r:embed="rId17"/>
+                    <a:stretch>
+                      <a:fillRect/>
+                    </a:stretch>
+                  </pic:blipFill>
+                  <pic:spPr>
+                    <a:xfrm>
+                      <a:off x="0" y="0"/>
+                      <a:ext cx="6645910" cy="3782695"/>
+                    </a:xfrm>
+                    <a:prstGeom prst="rect">
+                      <a:avLst/>
+                    </a:prstGeom>
+                  </pic:spPr>
+                </pic:pic>
+              </a:graphicData>
+            </a:graphic>
+          </wp:inline>
+        </w:drawing>
+      </w:r>
+    </w:p>
+    <w:p>
+      <w:pPr>
+        <w:pBdr>
+          <w:bottom w:val="single" w:sz="6" w:space="1" w:color="auto"/>
+        </w:pBdr>
+        <w:rPr>
+          <w:sz w:val="24"/>
+          <w:szCs w:val="24"/>
+          <w:lang w:val="en-US"/>
+        </w:rPr>
+      </w:pPr>
+    </w:p>
+    <w:p>
+      <w:pPr>
+        <w:rPr>
+          <w:b/>
+          <w:bCs/>
+          <w:sz w:val="24"/>
+          <w:szCs w:val="24"/>
+          <w:lang w:val="en-US"/>
+        </w:rPr>
+      </w:pPr>
+      <w:r>
+        <w:rPr>
+          <w:b/>
+          <w:bCs/>
+          <w:sz w:val="24"/>
+          <w:szCs w:val="24"/>
+          <w:lang w:val="en-US"/>
+        </w:rPr>
+        <w:t>Creating bookings:</w:t>
+      </w:r>
+    </w:p>
+    <w:p>
+      <w:pPr>
+        <w:rPr>
+          <w:sz w:val="24"/>
+          <w:szCs w:val="24"/>
+          <w:lang w:val="en-US"/>
+        </w:rPr>
+      </w:pPr>
+      <w:r>
+        <w:rPr>
+          <w:sz w:val="24"/>
+          <w:szCs w:val="24"/>
+          <w:lang w:val="en-US"/>
+        </w:rPr>
+        <w:t xml:space="preserve">Endpoint: POST </w:t>
+      </w:r>
+      <w:r>
+        <w:rPr>
+          <w:sz w:val="24"/>
+          <w:szCs w:val="24"/>
+        </w:rPr>
+        <w:t>https://hallbooking-f0d0.onrender.com/bookings</w:t>
+      </w:r>
+    </w:p>
+    <w:p>
+      <w:pPr>
+        <w:rPr>
+          <w:sz w:val="24"/>
+          <w:szCs w:val="24"/>
+          <w:lang w:val="en-US"/>
+        </w:rPr>
+      </w:pPr>
+      <w:r>
+        <w:rPr>
+          <w:sz w:val="24"/>
+          <w:szCs w:val="24"/>
+          <w:lang w:val="en-US"/>
+        </w:rPr>
+        <w:drawing>
+          <wp:inline distT="0" distB="0" distL="0" distR="0" wp14:anchorId="74A17D5A" wp14:editId="3252EA46">
+            <wp:extent cx="6645910" cy="3536950"/>
+            <wp:effectExtent l="0" t="0" r="2540" b="6350"/>
+            <wp:docPr id="1707437695" name="Picture 1"/>
+            <wp:cNvGraphicFramePr>
+              <a:graphicFrameLocks xmlns:a="http://schemas.openxmlformats.org/drawingml/2006/main" noChangeAspect="1"/>
+            </wp:cNvGraphicFramePr>
+            <a:graphic xmlns:a="http://schemas.openxmlformats.org/drawingml/2006/main">
+              <a:graphicData uri="http://schemas.openxmlformats.org/drawingml/2006/picture">
+                <pic:pic xmlns:pic="http://schemas.openxmlformats.org/drawingml/2006/picture">
+                  <pic:nvPicPr>
+                    <pic:cNvPr id="1707437695" name=""/>
+                    <pic:cNvPicPr/>
+                  </pic:nvPicPr>
+                  <pic:blipFill>
+                    <a:blip r:embed="rId18"/>
+                    <a:stretch>
+                      <a:fillRect/>
+                    </a:stretch>
+                  </pic:blipFill>
+                  <pic:spPr>
+                    <a:xfrm>
+                      <a:off x="0" y="0"/>
+                      <a:ext cx="6645910" cy="3536950"/>
+                    </a:xfrm>
+                    <a:prstGeom prst="rect">
+                      <a:avLst/>
+                    </a:prstGeom>
+                  </pic:spPr>
+                </pic:pic>
+              </a:graphicData>
+            </a:graphic>
+          </wp:inline>
+        </w:drawing>
+      </w:r>
+    </w:p>
+    <w:p>
+      <w:pPr>
+        <w:rPr>
+          <w:sz w:val="24"/>
+          <w:szCs w:val="24"/>
+          <w:lang w:val="en-US"/>
+        </w:rPr>
+      </w:pPr>
+      <w:r>
+        <w:rPr>
+          <w:sz w:val="24"/>
+          <w:szCs w:val="24"/>
+          <w:lang w:val="en-US"/>
+        </w:rPr>
+        <w:lastRenderedPageBreak/>
+        <w:drawing>
+          <wp:inline distT="0" distB="0" distL="0" distR="0" wp14:anchorId="2D47EBBE" wp14:editId="1ADB559A">
+            <wp:extent cx="6645910" cy="3467735"/>
+            <wp:effectExtent l="0" t="0" r="2540" b="0"/>
+            <wp:docPr id="209564314" name="Picture 1"/>
+            <wp:cNvGraphicFramePr>
+              <a:graphicFrameLocks xmlns:a="http://schemas.openxmlformats.org/drawingml/2006/main" noChangeAspect="1"/>
+            </wp:cNvGraphicFramePr>
+            <a:graphic xmlns:a="http://schemas.openxmlformats.org/drawingml/2006/main">
+              <a:graphicData uri="http://schemas.openxmlformats.org/drawingml/2006/picture">
+                <pic:pic xmlns:pic="http://schemas.openxmlformats.org/drawingml/2006/picture">
+                  <pic:nvPicPr>
+                    <pic:cNvPr id="209564314" name=""/>
+                    <pic:cNvPicPr/>
+                  </pic:nvPicPr>
+                  <pic:blipFill>
+                    <a:blip r:embed="rId19"/>
+                    <a:stretch>
+                      <a:fillRect/>
+                    </a:stretch>
+                  </pic:blipFill>
+                  <pic:spPr>
+                    <a:xfrm>
+                      <a:off x="0" y="0"/>
+                      <a:ext cx="6645910" cy="3467735"/>
+                    </a:xfrm>
+                    <a:prstGeom prst="rect">
+                      <a:avLst/>
+                    </a:prstGeom>
+                  </pic:spPr>
+                </pic:pic>
+              </a:graphicData>
+            </a:graphic>
+          </wp:inline>
+        </w:drawing>
+      </w:r>
+    </w:p>
+    <w:p>
+      <w:pPr>
+        <w:rPr>
+          <w:sz w:val="24"/>
+          <w:szCs w:val="24"/>
+          <w:lang w:val="en-US"/>
+        </w:rPr>
+      </w:pPr>
+      <w:r>
+        <w:rPr>
+          <w:sz w:val="24"/>
+          <w:szCs w:val="24"/>
+          <w:lang w:val="en-US"/>
+        </w:rPr>
+        <w:drawing>
+          <wp:inline distT="0" distB="0" distL="0" distR="0" wp14:anchorId="4C7F4B36" wp14:editId="05776A21">
+            <wp:extent cx="6645910" cy="3502025"/>
+            <wp:effectExtent l="0" t="0" r="2540" b="3175"/>
+            <wp:docPr id="1415400748" name="Picture 1"/>
+            <wp:cNvGraphicFramePr>
+              <a:graphicFrameLocks xmlns:a="http://schemas.openxmlformats.org/drawingml/2006/main" noChangeAspect="1"/>
+            </wp:cNvGraphicFramePr>
+            <a:graphic xmlns:a="http://schemas.openxmlformats.org/drawingml/2006/main">
+              <a:graphicData uri="http://schemas.openxmlformats.org/drawingml/2006/picture">
+                <pic:pic xmlns:pic="http://schemas.openxmlformats.org/drawingml/2006/picture">
+                  <pic:nvPicPr>
+                    <pic:cNvPr id="1415400748" name=""/>
+                    <pic:cNvPicPr/>
+                  </pic:nvPicPr>
+                  <pic:blipFill>
+                    <a:blip r:embed="rId20"/>
+                    <a:stretch>
+                      <a:fillRect/>
+                    </a:stretch>
+                  </pic:blipFill>
+                  <pic:spPr>
+                    <a:xfrm>
+                      <a:off x="0" y="0"/>
+                      <a:ext cx="6645910" cy="3502025"/>
+                    </a:xfrm>
+                    <a:prstGeom prst="rect">
+                      <a:avLst/>
+                    </a:prstGeom>
+                  </pic:spPr>
+                </pic:pic>
+              </a:graphicData>
+            </a:graphic>
+          </wp:inline>
+        </w:drawing>
+      </w:r>
+    </w:p>
+    <w:p>
+      <w:pPr>
+        <w:pBdr>
+          <w:bottom w:val="single" w:sz="6" w:space="1" w:color="auto"/>
+        </w:pBdr>
+        <w:rPr>
+          <w:sz w:val="24"/>
+          <w:szCs w:val="24"/>
+          <w:lang w:val="en-US"/>
+        </w:rPr>
+      </w:pPr>
+    </w:p>
+    <w:p>
+      <w:pPr>
+        <w:rPr>
+          <w:b/>
+          <w:bCs/>
+          <w:sz w:val="24"/>
+          <w:szCs w:val="24"/>
+          <w:lang w:val="en-US"/>
+        </w:rPr>
+      </w:pPr>
+      <w:r>
+        <w:rPr>
+          <w:b/>
+          <w:bCs/>
+          <w:sz w:val="24"/>
+          <w:szCs w:val="24"/>
+          <w:lang w:val="en-US"/>
+        </w:rPr>
+        <w:t>List all rooms with booking details:</w:t>
+      </w:r>
+    </w:p>
+    <w:p>
+      <w:pPr>
+        <w:rPr>
+          <w:sz w:val="24"/>
+          <w:szCs w:val="24"/>
+          <w:lang w:val="en-US"/>
+        </w:rPr>
+      </w:pPr>
+      <w:r>
+        <w:rPr>
+          <w:sz w:val="24"/>
+          <w:szCs w:val="24"/>
+          <w:lang w:val="en-US"/>
+        </w:rPr>
+        <w:t xml:space="preserve">Endpoint: GET </w:t>
+      </w:r>
+      <w:r>
+        <w:rPr>
+          <w:sz w:val="24"/>
+          <w:szCs w:val="24"/>
+        </w:rPr>
+        <w:t>https://hallbooking-f0d0.onrender.com/rooms</w:t>
+      </w:r>
+    </w:p>
+    <w:p>
+      <w:pPr>
+        <w:rPr>
+          <w:b/>
+          <w:bCs/>
+          <w:sz w:val="24"/>
+          <w:szCs w:val="24"/>
+          <w:lang w:val="en-US"/>
+        </w:rPr>
+      </w:pPr>
+      <w:r>
+        <w:rPr>
+          <w:b/>
+          <w:bCs/>
+          <w:sz w:val="24"/>
+          <w:szCs w:val="24"/>
+          <w:lang w:val="en-US"/>
+        </w:rPr>
+        <w:lastRenderedPageBreak/>
+        <w:drawing>
+          <wp:inline distT="0" distB="0" distL="0" distR="0" wp14:anchorId="499B37CD" wp14:editId="32828F24">
+            <wp:extent cx="6645910" cy="3886200"/>
+            <wp:effectExtent l="0" t="0" r="2540" b="0"/>
+            <wp:docPr id="1588282537" name="Picture 1"/>
+            <wp:cNvGraphicFramePr>
+              <a:graphicFrameLocks xmlns:a="http://schemas.openxmlformats.org/drawingml/2006/main" noChangeAspect="1"/>
+            </wp:cNvGraphicFramePr>
+            <a:graphic xmlns:a="http://schemas.openxmlformats.org/drawingml/2006/main">
+              <a:graphicData uri="http://schemas.openxmlformats.org/drawingml/2006/picture">
+                <pic:pic xmlns:pic="http://schemas.openxmlformats.org/drawingml/2006/picture">
+                  <pic:nvPicPr>
+                    <pic:cNvPr id="1588282537" name=""/>
+                    <pic:cNvPicPr/>
+                  </pic:nvPicPr>
+                  <pic:blipFill>
+                    <a:blip r:embed="rId21"/>
+                    <a:stretch>
+                      <a:fillRect/>
+                    </a:stretch>
+                  </pic:blipFill>
+                  <pic:spPr>
+                    <a:xfrm>
+                      <a:off x="0" y="0"/>
+                      <a:ext cx="6645910" cy="3886200"/>
+                    </a:xfrm>
+                    <a:prstGeom prst="rect">
+                      <a:avLst/>
+                    </a:prstGeom>
+                  </pic:spPr>
+                </pic:pic>
+              </a:graphicData>
+            </a:graphic>
+          </wp:inline>
+        </w:drawing>
+      </w:r>
+    </w:p>
+    <w:p>
+      <w:pPr>
+        <w:rPr>
+          <w:b/>
+          <w:bCs/>
+          <w:sz w:val="24"/>
+          <w:szCs w:val="24"/>
+          <w:lang w:val="en-US"/>
+        </w:rPr>
+      </w:pPr>
+      <w:r>
+        <w:rPr>
+          <w:b/>
+          <w:bCs/>
+          <w:sz w:val="24"/>
+          <w:szCs w:val="24"/>
+          <w:lang w:val="en-US"/>
+        </w:rPr>
+        <w:drawing>
+          <wp:inline distT="0" distB="0" distL="0" distR="0" wp14:anchorId="7C4B1DF4" wp14:editId="0EB9C602">
+            <wp:extent cx="6645910" cy="3879850"/>
+            <wp:effectExtent l="0" t="0" r="2540" b="6350"/>
+            <wp:docPr id="332209885" name="Picture 1"/>
+            <wp:cNvGraphicFramePr>
+              <a:graphicFrameLocks xmlns:a="http://schemas.openxmlformats.org/drawingml/2006/main" noChangeAspect="1"/>
+            </wp:cNvGraphicFramePr>
+            <a:graphic xmlns:a="http://schemas.openxmlformats.org/drawingml/2006/main">
+              <a:graphicData uri="http://schemas.openxmlformats.org/drawingml/2006/picture">
+                <pic:pic xmlns:pic="http://schemas.openxmlformats.org/drawingml/2006/picture">
+                  <pic:nvPicPr>
+                    <pic:cNvPr id="332209885" name=""/>
+                    <pic:cNvPicPr/>
+                  </pic:nvPicPr>
+                  <pic:blipFill>
+                    <a:blip r:embed="rId22"/>
+                    <a:stretch>
+                      <a:fillRect/>
+                    </a:stretch>
+                  </pic:blipFill>
+                  <pic:spPr>
+                    <a:xfrm>
+                      <a:off x="0" y="0"/>
+                      <a:ext cx="6645910" cy="3879850"/>
+                    </a:xfrm>
+                    <a:prstGeom prst="rect">
+                      <a:avLst/>
+                    </a:prstGeom>
+                  </pic:spPr>
+                </pic:pic>
+              </a:graphicData>
+            </a:graphic>
+          </wp:inline>
+        </w:drawing>
+      </w:r>
+    </w:p>
+    <w:p>
+      <w:pPr>
+        <w:pBdr>
+          <w:bottom w:val="single" w:sz="6" w:space="1" w:color="auto"/>
+        </w:pBdr>
+        <w:rPr>
+          <w:b/>
+          <w:bCs/>
+          <w:sz w:val="24"/>
+          <w:szCs w:val="24"/>
+          <w:lang w:val="en-US"/>
+        </w:rPr>
+      </w:pPr>
+    </w:p>
+    <w:p>
+      <w:pPr>
+        <w:rPr>
+          <w:b/>
+          <w:bCs/>
+          <w:sz w:val="24"/>
+          <w:szCs w:val="24"/>
+          <w:lang w:val="en-US"/>
+        </w:rPr>
+      </w:pPr>
+      <w:r>
+        <w:rPr>
+          <w:b/>
+          <w:bCs/>
+          <w:sz w:val="24"/>
+          <w:szCs w:val="24"/>
+          <w:lang w:val="en-US"/>
+        </w:rPr>
+        <w:t>List</w:t>
+      </w:r>
+      <w:r>
+        <w:rPr>
+          <w:b/>
+          <w:bCs/>
+          <w:sz w:val="24"/>
+          <w:szCs w:val="24"/>
+          <w:lang w:val="en-US"/>
+        </w:rPr>
+        <w:t xml:space="preserve"> all customers with booking details</w:t>
+      </w:r>
+      <w:r>
+        <w:rPr>
+          <w:b/>
+          <w:bCs/>
+          <w:sz w:val="24"/>
+          <w:szCs w:val="24"/>
+          <w:lang w:val="en-US"/>
+        </w:rPr>
+        <w:t>:</w:t>
+      </w:r>
+    </w:p>
+    <w:p>
+      <w:pPr>
+        <w:rPr>
+          <w:sz w:val="24"/>
+          <w:szCs w:val="24"/>
+          <w:lang w:val="en-US"/>
+        </w:rPr>
+      </w:pPr>
+      <w:r>
+        <w:rPr>
+          <w:sz w:val="24"/>
+          <w:szCs w:val="24"/>
+          <w:lang w:val="en-US"/>
+        </w:rPr>
+        <w:t xml:space="preserve">Endpoint: GET </w:t>
+      </w:r>
+      <w:r>
+        <w:rPr>
+          <w:sz w:val="24"/>
+          <w:szCs w:val="24"/>
+        </w:rPr>
+        <w:t>https://hallbooking-f0d0.onrender.com/customers</w:t>
+      </w:r>
+    </w:p>
+    <w:p>
+      <w:pPr>
+        <w:pBdr>
+          <w:bottom w:val="single" w:sz="6" w:space="1" w:color="auto"/>
+        </w:pBdr>
+        <w:rPr>
+          <w:b/>
+          <w:bCs/>
+          <w:sz w:val="24"/>
+          <w:szCs w:val="24"/>
+          <w:lang w:val="en-US"/>
+        </w:rPr>
+      </w:pPr>
+      <w:r>
+        <w:rPr>
+          <w:b/>
+          <w:bCs/>
+          <w:sz w:val="24"/>
+          <w:szCs w:val="24"/>
+          <w:lang w:val="en-US"/>
+        </w:rPr>
+        <w:lastRenderedPageBreak/>
+        <w:drawing>
+          <wp:inline distT="0" distB="0" distL="0" distR="0" wp14:anchorId="6AA0C1F8" wp14:editId="57127169">
+            <wp:extent cx="6645910" cy="3916680"/>
+            <wp:effectExtent l="0" t="0" r="2540" b="7620"/>
+            <wp:docPr id="570554566" name="Picture 1"/>
+            <wp:cNvGraphicFramePr>
+              <a:graphicFrameLocks xmlns:a="http://schemas.openxmlformats.org/drawingml/2006/main" noChangeAspect="1"/>
+            </wp:cNvGraphicFramePr>
+            <a:graphic xmlns:a="http://schemas.openxmlformats.org/drawingml/2006/main">
+              <a:graphicData uri="http://schemas.openxmlformats.org/drawingml/2006/picture">
+                <pic:pic xmlns:pic="http://schemas.openxmlformats.org/drawingml/2006/picture">
+                  <pic:nvPicPr>
+                    <pic:cNvPr id="570554566" name=""/>
+                    <pic:cNvPicPr/>
+                  </pic:nvPicPr>
+                  <pic:blipFill>
+                    <a:blip r:embed="rId23"/>
+                    <a:stretch>
+                      <a:fillRect/>
+                    </a:stretch>
+                  </pic:blipFill>
+                  <pic:spPr>
+                    <a:xfrm>
+                      <a:off x="0" y="0"/>
+                      <a:ext cx="6645910" cy="3916680"/>
+                    </a:xfrm>
+                    <a:prstGeom prst="rect">
+                      <a:avLst/>
+                    </a:prstGeom>
+                  </pic:spPr>
+                </pic:pic>
+              </a:graphicData>
+            </a:graphic>
+          </wp:inline>
+        </w:drawing>
+      </w:r>
+    </w:p>
+    <w:p>
+      <w:pPr>
+        <w:pBdr>
+          <w:bottom w:val="single" w:sz="6" w:space="1" w:color="auto"/>
+        </w:pBdr>
+        <w:rPr>
+          <w:b/>
+          <w:bCs/>
+          <w:sz w:val="24"/>
+          <w:szCs w:val="24"/>
+          <w:lang w:val="en-US"/>
+        </w:rPr>
+      </w:pPr>
+    </w:p>
+    <w:p>
+      <w:pPr>
+        <w:rPr>
+          <w:b/>
+          <w:bCs/>
+          <w:sz w:val="24"/>
+          <w:szCs w:val="24"/>
+          <w:lang w:val="en-US"/>
+        </w:rPr>
+      </w:pPr>
+      <w:r>
+        <w:rPr>
+          <w:b/>
+          <w:bCs/>
+          <w:sz w:val="24"/>
+          <w:szCs w:val="24"/>
+          <w:lang w:val="en-US"/>
+        </w:rPr>
+        <w:t>List number of bookings made by the specific customers:</w:t>
+      </w:r>
+    </w:p>
+    <w:p>
+      <w:pPr>
+        <w:rPr>
+          <w:sz w:val="24"/>
+          <w:szCs w:val="24"/>
+        </w:rPr>
+      </w:pPr>
+      <w:r>
+        <w:rPr>
+          <w:sz w:val="24"/>
+          <w:szCs w:val="24"/>
+          <w:lang w:val="en-US"/>
+        </w:rPr>
+        <w:t xml:space="preserve">Endpoint: GET </w:t>
+      </w:r>
+      <w:r>
+        <w:rPr>
+          <w:sz w:val="24"/>
+          <w:szCs w:val="24"/>
+        </w:rPr>
+        <w:t>https://hallbooking-f0d0.onrender.com/customers/John Doe/bookings</w:t>
+      </w:r>
+    </w:p>
+    <w:p>
+      <w:pPr>
+        <w:rPr>
+          <w:sz w:val="24"/>
+          <w:szCs w:val="24"/>
+          <w:lang w:val="en-US"/>
+        </w:rPr>
+      </w:pPr>
+      <w:r>
+        <w:rPr>
+          <w:sz w:val="24"/>
+          <w:szCs w:val="24"/>
+          <w:lang w:val="en-US"/>
+        </w:rPr>
+        <w:drawing>
+          <wp:inline distT="0" distB="0" distL="0" distR="0" wp14:anchorId="08702313" wp14:editId="7CF6322C">
+            <wp:extent cx="6645910" cy="2971165"/>
+            <wp:effectExtent l="0" t="0" r="2540" b="635"/>
+            <wp:docPr id="1434810449" name="Picture 1"/>
+            <wp:cNvGraphicFramePr>
+              <a:graphicFrameLocks xmlns:a="http://schemas.openxmlformats.org/drawingml/2006/main" noChangeAspect="1"/>
+            </wp:cNvGraphicFramePr>
+            <a:graphic xmlns:a="http://schemas.openxmlformats.org/drawingml/2006/main">
+              <a:graphicData uri="http://schemas.openxmlformats.org/drawingml/2006/picture">
+                <pic:pic xmlns:pic="http://schemas.openxmlformats.org/drawingml/2006/picture">
+                  <pic:nvPicPr>
+                    <pic:cNvPr id="1434810449" name=""/>
+                    <pic:cNvPicPr/>
+                  </pic:nvPicPr>
+                  <pic:blipFill>
+                    <a:blip r:embed="rId24"/>
+                    <a:stretch>
+                      <a:fillRect/>
+                    </a:stretch>
+                  </pic:blipFill>
+                  <pic:spPr>
+                    <a:xfrm>
+                      <a:off x="0" y="0"/>
+                      <a:ext cx="6645910" cy="2971165"/>
+                    </a:xfrm>
+                    <a:prstGeom prst="rect">
+                      <a:avLst/>
+                    </a:prstGeom>
+                  </pic:spPr>
+                </pic:pic>
+              </a:graphicData>
+            </a:graphic>
+          </wp:inline>
+        </w:drawing>
+      </w:r>
+    </w:p>
+    <w:p>
+      <w:pPr>
+        <w:pBdr>
+          <w:bottom w:val="single" w:sz="6" w:space="1" w:color="auto"/>
+        </w:pBdr>
+        <w:rPr>
+          <w:sz w:val="24"/>
+          <w:szCs w:val="24"/>
+          <w:lang w:val="en-US"/>
+        </w:rPr>
+      </w:pPr>
+    </w:p>
+    <w:p>
+      <w:pPr>
+        <w:rPr>
           <w:sz w:val="24"/>
           <w:szCs w:val="24"/>
           <w:lang w:val="en-US"/>

</xml_diff>